<commit_message>
git operations assignmanets modified
</commit_message>
<xml_diff>
--- a/gitoperations.docx
+++ b/gitoperations.docx
@@ -509,6 +509,2228 @@
       </w:r>
     </w:p>
     <w:p/>
+    <w:p>
+      <w:pPr>
+        <w:autoSpaceDE w:val="0"/>
+        <w:autoSpaceDN w:val="0"/>
+        <w:adjustRightInd w:val="0"/>
+        <w:spacing w:after="0" w:line="240" w:lineRule="auto"/>
+        <w:rPr>
+          <w:rFonts w:ascii="Lucida Console" w:hAnsi="Lucida Console" w:cs="Lucida Console"/>
+          <w:kern w:val="0"/>
+          <w:sz w:val="18"/>
+          <w:szCs w:val="18"/>
+        </w:rPr>
+      </w:pPr>
+      <w:r>
+        <w:rPr>
+          <w:rFonts w:ascii="Lucida Console" w:hAnsi="Lucida Console" w:cs="Lucida Console"/>
+          <w:kern w:val="0"/>
+          <w:sz w:val="18"/>
+          <w:szCs w:val="18"/>
+        </w:rPr>
+        <w:t>$ git status</w:t>
+      </w:r>
+    </w:p>
+    <w:p>
+      <w:pPr>
+        <w:autoSpaceDE w:val="0"/>
+        <w:autoSpaceDN w:val="0"/>
+        <w:adjustRightInd w:val="0"/>
+        <w:spacing w:after="0" w:line="240" w:lineRule="auto"/>
+        <w:rPr>
+          <w:rFonts w:ascii="Lucida Console" w:hAnsi="Lucida Console" w:cs="Lucida Console"/>
+          <w:kern w:val="0"/>
+          <w:sz w:val="18"/>
+          <w:szCs w:val="18"/>
+        </w:rPr>
+      </w:pPr>
+      <w:r>
+        <w:rPr>
+          <w:rFonts w:ascii="Lucida Console" w:hAnsi="Lucida Console" w:cs="Lucida Console"/>
+          <w:kern w:val="0"/>
+          <w:sz w:val="18"/>
+          <w:szCs w:val="18"/>
+        </w:rPr>
+        <w:t>On branch main</w:t>
+      </w:r>
+    </w:p>
+    <w:p>
+      <w:pPr>
+        <w:autoSpaceDE w:val="0"/>
+        <w:autoSpaceDN w:val="0"/>
+        <w:adjustRightInd w:val="0"/>
+        <w:spacing w:after="0" w:line="240" w:lineRule="auto"/>
+        <w:rPr>
+          <w:rFonts w:ascii="Lucida Console" w:hAnsi="Lucida Console" w:cs="Lucida Console"/>
+          <w:kern w:val="0"/>
+          <w:sz w:val="18"/>
+          <w:szCs w:val="18"/>
+        </w:rPr>
+      </w:pPr>
+      <w:r>
+        <w:rPr>
+          <w:rFonts w:ascii="Lucida Console" w:hAnsi="Lucida Console" w:cs="Lucida Console"/>
+          <w:kern w:val="0"/>
+          <w:sz w:val="18"/>
+          <w:szCs w:val="18"/>
+        </w:rPr>
+        <w:t>Your branch is up to date with 'origin/main'.</w:t>
+      </w:r>
+    </w:p>
+    <w:p>
+      <w:pPr>
+        <w:autoSpaceDE w:val="0"/>
+        <w:autoSpaceDN w:val="0"/>
+        <w:adjustRightInd w:val="0"/>
+        <w:spacing w:after="0" w:line="240" w:lineRule="auto"/>
+        <w:rPr>
+          <w:rFonts w:ascii="Lucida Console" w:hAnsi="Lucida Console" w:cs="Lucida Console"/>
+          <w:kern w:val="0"/>
+          <w:sz w:val="18"/>
+          <w:szCs w:val="18"/>
+        </w:rPr>
+      </w:pPr>
+    </w:p>
+    <w:p>
+      <w:pPr>
+        <w:autoSpaceDE w:val="0"/>
+        <w:autoSpaceDN w:val="0"/>
+        <w:adjustRightInd w:val="0"/>
+        <w:spacing w:after="0" w:line="240" w:lineRule="auto"/>
+        <w:rPr>
+          <w:rFonts w:ascii="Lucida Console" w:hAnsi="Lucida Console" w:cs="Lucida Console"/>
+          <w:kern w:val="0"/>
+          <w:sz w:val="18"/>
+          <w:szCs w:val="18"/>
+        </w:rPr>
+      </w:pPr>
+      <w:r>
+        <w:rPr>
+          <w:rFonts w:ascii="Lucida Console" w:hAnsi="Lucida Console" w:cs="Lucida Console"/>
+          <w:kern w:val="0"/>
+          <w:sz w:val="18"/>
+          <w:szCs w:val="18"/>
+        </w:rPr>
+        <w:t>Untracked files:</w:t>
+      </w:r>
+    </w:p>
+    <w:p>
+      <w:pPr>
+        <w:autoSpaceDE w:val="0"/>
+        <w:autoSpaceDN w:val="0"/>
+        <w:adjustRightInd w:val="0"/>
+        <w:spacing w:after="0" w:line="240" w:lineRule="auto"/>
+        <w:rPr>
+          <w:rFonts w:ascii="Lucida Console" w:hAnsi="Lucida Console" w:cs="Lucida Console"/>
+          <w:kern w:val="0"/>
+          <w:sz w:val="18"/>
+          <w:szCs w:val="18"/>
+        </w:rPr>
+      </w:pPr>
+      <w:r>
+        <w:rPr>
+          <w:rFonts w:ascii="Lucida Console" w:hAnsi="Lucida Console" w:cs="Lucida Console"/>
+          <w:kern w:val="0"/>
+          <w:sz w:val="18"/>
+          <w:szCs w:val="18"/>
+        </w:rPr>
+        <w:t xml:space="preserve">  (use "git add &lt;file&gt;..." to include in what will be committed)</w:t>
+      </w:r>
+    </w:p>
+    <w:p>
+      <w:pPr>
+        <w:autoSpaceDE w:val="0"/>
+        <w:autoSpaceDN w:val="0"/>
+        <w:adjustRightInd w:val="0"/>
+        <w:spacing w:after="0" w:line="240" w:lineRule="auto"/>
+        <w:rPr>
+          <w:rFonts w:ascii="Lucida Console" w:hAnsi="Lucida Console" w:cs="Lucida Console"/>
+          <w:color w:val="D42C3A"/>
+          <w:kern w:val="0"/>
+          <w:sz w:val="18"/>
+          <w:szCs w:val="18"/>
+        </w:rPr>
+      </w:pPr>
+      <w:r>
+        <w:rPr>
+          <w:rFonts w:ascii="Lucida Console" w:hAnsi="Lucida Console" w:cs="Lucida Console"/>
+          <w:kern w:val="0"/>
+          <w:sz w:val="18"/>
+          <w:szCs w:val="18"/>
+        </w:rPr>
+        <w:t xml:space="preserve">        </w:t>
+      </w:r>
+      <w:r>
+        <w:rPr>
+          <w:rFonts w:ascii="Lucida Console" w:hAnsi="Lucida Console" w:cs="Lucida Console"/>
+          <w:color w:val="D42C3A"/>
+          <w:kern w:val="0"/>
+          <w:sz w:val="18"/>
+          <w:szCs w:val="18"/>
+        </w:rPr>
+        <w:t>gitoperations.docx</w:t>
+      </w:r>
+    </w:p>
+    <w:p>
+      <w:pPr>
+        <w:autoSpaceDE w:val="0"/>
+        <w:autoSpaceDN w:val="0"/>
+        <w:adjustRightInd w:val="0"/>
+        <w:spacing w:after="0" w:line="240" w:lineRule="auto"/>
+        <w:rPr>
+          <w:rFonts w:ascii="Lucida Console" w:hAnsi="Lucida Console" w:cs="Lucida Console"/>
+          <w:color w:val="D42C3A"/>
+          <w:kern w:val="0"/>
+          <w:sz w:val="18"/>
+          <w:szCs w:val="18"/>
+        </w:rPr>
+      </w:pPr>
+      <w:r>
+        <w:rPr>
+          <w:rFonts w:ascii="Lucida Console" w:hAnsi="Lucida Console" w:cs="Lucida Console"/>
+          <w:kern w:val="0"/>
+          <w:sz w:val="18"/>
+          <w:szCs w:val="18"/>
+        </w:rPr>
+        <w:t xml:space="preserve">        </w:t>
+      </w:r>
+      <w:r>
+        <w:rPr>
+          <w:rFonts w:ascii="Lucida Console" w:hAnsi="Lucida Console" w:cs="Lucida Console"/>
+          <w:color w:val="D42C3A"/>
+          <w:kern w:val="0"/>
+          <w:sz w:val="18"/>
+          <w:szCs w:val="18"/>
+        </w:rPr>
+        <w:t>~$toperations.docx</w:t>
+      </w:r>
+    </w:p>
+    <w:p>
+      <w:pPr>
+        <w:autoSpaceDE w:val="0"/>
+        <w:autoSpaceDN w:val="0"/>
+        <w:adjustRightInd w:val="0"/>
+        <w:spacing w:after="0" w:line="240" w:lineRule="auto"/>
+        <w:rPr>
+          <w:rFonts w:ascii="Lucida Console" w:hAnsi="Lucida Console" w:cs="Lucida Console"/>
+          <w:color w:val="D42C3A"/>
+          <w:kern w:val="0"/>
+          <w:sz w:val="18"/>
+          <w:szCs w:val="18"/>
+        </w:rPr>
+      </w:pPr>
+    </w:p>
+    <w:p>
+      <w:pPr>
+        <w:autoSpaceDE w:val="0"/>
+        <w:autoSpaceDN w:val="0"/>
+        <w:adjustRightInd w:val="0"/>
+        <w:spacing w:after="0" w:line="240" w:lineRule="auto"/>
+        <w:rPr>
+          <w:rFonts w:ascii="Lucida Console" w:hAnsi="Lucida Console" w:cs="Lucida Console"/>
+          <w:kern w:val="0"/>
+          <w:sz w:val="18"/>
+          <w:szCs w:val="18"/>
+        </w:rPr>
+      </w:pPr>
+      <w:r>
+        <w:rPr>
+          <w:rFonts w:ascii="Lucida Console" w:hAnsi="Lucida Console" w:cs="Lucida Console"/>
+          <w:kern w:val="0"/>
+          <w:sz w:val="18"/>
+          <w:szCs w:val="18"/>
+        </w:rPr>
+        <w:t>nothing added to commit but untracked files present (use "git add" to track)</w:t>
+      </w:r>
+    </w:p>
+    <w:p>
+      <w:pPr>
+        <w:autoSpaceDE w:val="0"/>
+        <w:autoSpaceDN w:val="0"/>
+        <w:adjustRightInd w:val="0"/>
+        <w:spacing w:after="0" w:line="240" w:lineRule="auto"/>
+        <w:rPr>
+          <w:rFonts w:ascii="Lucida Console" w:hAnsi="Lucida Console" w:cs="Lucida Console"/>
+          <w:kern w:val="0"/>
+          <w:sz w:val="18"/>
+          <w:szCs w:val="18"/>
+        </w:rPr>
+      </w:pPr>
+    </w:p>
+    <w:p>
+      <w:pPr>
+        <w:autoSpaceDE w:val="0"/>
+        <w:autoSpaceDN w:val="0"/>
+        <w:adjustRightInd w:val="0"/>
+        <w:spacing w:after="0" w:line="240" w:lineRule="auto"/>
+        <w:rPr>
+          <w:rFonts w:ascii="Lucida Console" w:hAnsi="Lucida Console" w:cs="Lucida Console"/>
+          <w:color w:val="00A89A"/>
+          <w:kern w:val="0"/>
+          <w:sz w:val="18"/>
+          <w:szCs w:val="18"/>
+        </w:rPr>
+      </w:pPr>
+      <w:proofErr w:type="spellStart"/>
+      <w:r>
+        <w:rPr>
+          <w:rFonts w:ascii="Lucida Console" w:hAnsi="Lucida Console" w:cs="Lucida Console"/>
+          <w:color w:val="1CA800"/>
+          <w:kern w:val="0"/>
+          <w:sz w:val="18"/>
+          <w:szCs w:val="18"/>
+        </w:rPr>
+        <w:t>nites@Nitesh</w:t>
+      </w:r>
+      <w:proofErr w:type="spellEnd"/>
+      <w:r>
+        <w:rPr>
+          <w:rFonts w:ascii="Lucida Console" w:hAnsi="Lucida Console" w:cs="Lucida Console"/>
+          <w:color w:val="1CA800"/>
+          <w:kern w:val="0"/>
+          <w:sz w:val="18"/>
+          <w:szCs w:val="18"/>
+        </w:rPr>
+        <w:t xml:space="preserve"> </w:t>
+      </w:r>
+      <w:r>
+        <w:rPr>
+          <w:rFonts w:ascii="Lucida Console" w:hAnsi="Lucida Console" w:cs="Lucida Console"/>
+          <w:color w:val="B148C6"/>
+          <w:kern w:val="0"/>
+          <w:sz w:val="18"/>
+          <w:szCs w:val="18"/>
+        </w:rPr>
+        <w:t xml:space="preserve">MINGW64 </w:t>
+      </w:r>
+      <w:r>
+        <w:rPr>
+          <w:rFonts w:ascii="Lucida Console" w:hAnsi="Lucida Console" w:cs="Lucida Console"/>
+          <w:color w:val="C0A000"/>
+          <w:kern w:val="0"/>
+          <w:sz w:val="18"/>
+          <w:szCs w:val="18"/>
+        </w:rPr>
+        <w:t>~/Desktop/Amar/python_projects/python_web_scrapping/python_web_scrapping</w:t>
+      </w:r>
+      <w:r>
+        <w:rPr>
+          <w:rFonts w:ascii="Lucida Console" w:hAnsi="Lucida Console" w:cs="Lucida Console"/>
+          <w:color w:val="00A89A"/>
+          <w:kern w:val="0"/>
+          <w:sz w:val="18"/>
+          <w:szCs w:val="18"/>
+        </w:rPr>
+        <w:t xml:space="preserve"> (main)</w:t>
+      </w:r>
+    </w:p>
+    <w:p>
+      <w:pPr>
+        <w:autoSpaceDE w:val="0"/>
+        <w:autoSpaceDN w:val="0"/>
+        <w:adjustRightInd w:val="0"/>
+        <w:spacing w:after="0" w:line="240" w:lineRule="auto"/>
+        <w:rPr>
+          <w:rFonts w:ascii="Lucida Console" w:hAnsi="Lucida Console" w:cs="Lucida Console"/>
+          <w:kern w:val="0"/>
+          <w:sz w:val="18"/>
+          <w:szCs w:val="18"/>
+        </w:rPr>
+      </w:pPr>
+      <w:r>
+        <w:rPr>
+          <w:rFonts w:ascii="Lucida Console" w:hAnsi="Lucida Console" w:cs="Lucida Console"/>
+          <w:kern w:val="0"/>
+          <w:sz w:val="18"/>
+          <w:szCs w:val="18"/>
+        </w:rPr>
+        <w:t>$ git add gitoperations.docx</w:t>
+      </w:r>
+    </w:p>
+    <w:p>
+      <w:pPr>
+        <w:autoSpaceDE w:val="0"/>
+        <w:autoSpaceDN w:val="0"/>
+        <w:adjustRightInd w:val="0"/>
+        <w:spacing w:after="0" w:line="240" w:lineRule="auto"/>
+        <w:rPr>
+          <w:rFonts w:ascii="Lucida Console" w:hAnsi="Lucida Console" w:cs="Lucida Console"/>
+          <w:kern w:val="0"/>
+          <w:sz w:val="18"/>
+          <w:szCs w:val="18"/>
+        </w:rPr>
+      </w:pPr>
+    </w:p>
+    <w:p>
+      <w:pPr>
+        <w:autoSpaceDE w:val="0"/>
+        <w:autoSpaceDN w:val="0"/>
+        <w:adjustRightInd w:val="0"/>
+        <w:spacing w:after="0" w:line="240" w:lineRule="auto"/>
+        <w:rPr>
+          <w:rFonts w:ascii="Lucida Console" w:hAnsi="Lucida Console" w:cs="Lucida Console"/>
+          <w:color w:val="00A89A"/>
+          <w:kern w:val="0"/>
+          <w:sz w:val="18"/>
+          <w:szCs w:val="18"/>
+        </w:rPr>
+      </w:pPr>
+      <w:proofErr w:type="spellStart"/>
+      <w:r>
+        <w:rPr>
+          <w:rFonts w:ascii="Lucida Console" w:hAnsi="Lucida Console" w:cs="Lucida Console"/>
+          <w:color w:val="1CA800"/>
+          <w:kern w:val="0"/>
+          <w:sz w:val="18"/>
+          <w:szCs w:val="18"/>
+        </w:rPr>
+        <w:t>nites@Nitesh</w:t>
+      </w:r>
+      <w:proofErr w:type="spellEnd"/>
+      <w:r>
+        <w:rPr>
+          <w:rFonts w:ascii="Lucida Console" w:hAnsi="Lucida Console" w:cs="Lucida Console"/>
+          <w:color w:val="1CA800"/>
+          <w:kern w:val="0"/>
+          <w:sz w:val="18"/>
+          <w:szCs w:val="18"/>
+        </w:rPr>
+        <w:t xml:space="preserve"> </w:t>
+      </w:r>
+      <w:r>
+        <w:rPr>
+          <w:rFonts w:ascii="Lucida Console" w:hAnsi="Lucida Console" w:cs="Lucida Console"/>
+          <w:color w:val="B148C6"/>
+          <w:kern w:val="0"/>
+          <w:sz w:val="18"/>
+          <w:szCs w:val="18"/>
+        </w:rPr>
+        <w:t xml:space="preserve">MINGW64 </w:t>
+      </w:r>
+      <w:r>
+        <w:rPr>
+          <w:rFonts w:ascii="Lucida Console" w:hAnsi="Lucida Console" w:cs="Lucida Console"/>
+          <w:color w:val="C0A000"/>
+          <w:kern w:val="0"/>
+          <w:sz w:val="18"/>
+          <w:szCs w:val="18"/>
+        </w:rPr>
+        <w:t>~/Desktop/Amar/python_projects/python_web_scrapping/python_web_scrapping</w:t>
+      </w:r>
+      <w:r>
+        <w:rPr>
+          <w:rFonts w:ascii="Lucida Console" w:hAnsi="Lucida Console" w:cs="Lucida Console"/>
+          <w:color w:val="00A89A"/>
+          <w:kern w:val="0"/>
+          <w:sz w:val="18"/>
+          <w:szCs w:val="18"/>
+        </w:rPr>
+        <w:t xml:space="preserve"> (main)</w:t>
+      </w:r>
+    </w:p>
+    <w:p>
+      <w:pPr>
+        <w:autoSpaceDE w:val="0"/>
+        <w:autoSpaceDN w:val="0"/>
+        <w:adjustRightInd w:val="0"/>
+        <w:spacing w:after="0" w:line="240" w:lineRule="auto"/>
+        <w:rPr>
+          <w:rFonts w:ascii="Lucida Console" w:hAnsi="Lucida Console" w:cs="Lucida Console"/>
+          <w:kern w:val="0"/>
+          <w:sz w:val="18"/>
+          <w:szCs w:val="18"/>
+        </w:rPr>
+      </w:pPr>
+      <w:r>
+        <w:rPr>
+          <w:rFonts w:ascii="Lucida Console" w:hAnsi="Lucida Console" w:cs="Lucida Console"/>
+          <w:kern w:val="0"/>
+          <w:sz w:val="18"/>
+          <w:szCs w:val="18"/>
+        </w:rPr>
+        <w:t xml:space="preserve">$ git commit -m "git operations </w:t>
+      </w:r>
+      <w:proofErr w:type="spellStart"/>
+      <w:r>
+        <w:rPr>
+          <w:rFonts w:ascii="Lucida Console" w:hAnsi="Lucida Console" w:cs="Lucida Console"/>
+          <w:kern w:val="0"/>
+          <w:sz w:val="18"/>
+          <w:szCs w:val="18"/>
+        </w:rPr>
+        <w:t>assignmanets</w:t>
+      </w:r>
+      <w:proofErr w:type="spellEnd"/>
+      <w:r>
+        <w:rPr>
+          <w:rFonts w:ascii="Lucida Console" w:hAnsi="Lucida Console" w:cs="Lucida Console"/>
+          <w:kern w:val="0"/>
+          <w:sz w:val="18"/>
+          <w:szCs w:val="18"/>
+        </w:rPr>
+        <w:t>"</w:t>
+      </w:r>
+    </w:p>
+    <w:p>
+      <w:pPr>
+        <w:autoSpaceDE w:val="0"/>
+        <w:autoSpaceDN w:val="0"/>
+        <w:adjustRightInd w:val="0"/>
+        <w:spacing w:after="0" w:line="240" w:lineRule="auto"/>
+        <w:rPr>
+          <w:rFonts w:ascii="Lucida Console" w:hAnsi="Lucida Console" w:cs="Lucida Console"/>
+          <w:kern w:val="0"/>
+          <w:sz w:val="18"/>
+          <w:szCs w:val="18"/>
+        </w:rPr>
+      </w:pPr>
+      <w:r>
+        <w:rPr>
+          <w:rFonts w:ascii="Lucida Console" w:hAnsi="Lucida Console" w:cs="Lucida Console"/>
+          <w:kern w:val="0"/>
+          <w:sz w:val="18"/>
+          <w:szCs w:val="18"/>
+        </w:rPr>
+        <w:t xml:space="preserve">[main e13bf20] git operations </w:t>
+      </w:r>
+      <w:proofErr w:type="spellStart"/>
+      <w:r>
+        <w:rPr>
+          <w:rFonts w:ascii="Lucida Console" w:hAnsi="Lucida Console" w:cs="Lucida Console"/>
+          <w:kern w:val="0"/>
+          <w:sz w:val="18"/>
+          <w:szCs w:val="18"/>
+        </w:rPr>
+        <w:t>assignmanets</w:t>
+      </w:r>
+      <w:proofErr w:type="spellEnd"/>
+    </w:p>
+    <w:p>
+      <w:pPr>
+        <w:autoSpaceDE w:val="0"/>
+        <w:autoSpaceDN w:val="0"/>
+        <w:adjustRightInd w:val="0"/>
+        <w:spacing w:after="0" w:line="240" w:lineRule="auto"/>
+        <w:rPr>
+          <w:rFonts w:ascii="Lucida Console" w:hAnsi="Lucida Console" w:cs="Lucida Console"/>
+          <w:kern w:val="0"/>
+          <w:sz w:val="18"/>
+          <w:szCs w:val="18"/>
+        </w:rPr>
+      </w:pPr>
+      <w:r>
+        <w:rPr>
+          <w:rFonts w:ascii="Lucida Console" w:hAnsi="Lucida Console" w:cs="Lucida Console"/>
+          <w:kern w:val="0"/>
+          <w:sz w:val="18"/>
+          <w:szCs w:val="18"/>
+        </w:rPr>
+        <w:t xml:space="preserve"> 1 file changed, 0 </w:t>
+      </w:r>
+      <w:proofErr w:type="gramStart"/>
+      <w:r>
+        <w:rPr>
+          <w:rFonts w:ascii="Lucida Console" w:hAnsi="Lucida Console" w:cs="Lucida Console"/>
+          <w:kern w:val="0"/>
+          <w:sz w:val="18"/>
+          <w:szCs w:val="18"/>
+        </w:rPr>
+        <w:t>insertions(</w:t>
+      </w:r>
+      <w:proofErr w:type="gramEnd"/>
+      <w:r>
+        <w:rPr>
+          <w:rFonts w:ascii="Lucida Console" w:hAnsi="Lucida Console" w:cs="Lucida Console"/>
+          <w:kern w:val="0"/>
+          <w:sz w:val="18"/>
+          <w:szCs w:val="18"/>
+        </w:rPr>
+        <w:t>+), 0 deletions(-)</w:t>
+      </w:r>
+    </w:p>
+    <w:p>
+      <w:pPr>
+        <w:autoSpaceDE w:val="0"/>
+        <w:autoSpaceDN w:val="0"/>
+        <w:adjustRightInd w:val="0"/>
+        <w:spacing w:after="0" w:line="240" w:lineRule="auto"/>
+        <w:rPr>
+          <w:rFonts w:ascii="Lucida Console" w:hAnsi="Lucida Console" w:cs="Lucida Console"/>
+          <w:kern w:val="0"/>
+          <w:sz w:val="18"/>
+          <w:szCs w:val="18"/>
+        </w:rPr>
+      </w:pPr>
+      <w:r>
+        <w:rPr>
+          <w:rFonts w:ascii="Lucida Console" w:hAnsi="Lucida Console" w:cs="Lucida Console"/>
+          <w:kern w:val="0"/>
+          <w:sz w:val="18"/>
+          <w:szCs w:val="18"/>
+        </w:rPr>
+        <w:t xml:space="preserve"> create mode 100644 gitoperations.docx</w:t>
+      </w:r>
+    </w:p>
+    <w:p>
+      <w:pPr>
+        <w:autoSpaceDE w:val="0"/>
+        <w:autoSpaceDN w:val="0"/>
+        <w:adjustRightInd w:val="0"/>
+        <w:spacing w:after="0" w:line="240" w:lineRule="auto"/>
+        <w:rPr>
+          <w:rFonts w:ascii="Lucida Console" w:hAnsi="Lucida Console" w:cs="Lucida Console"/>
+          <w:kern w:val="0"/>
+          <w:sz w:val="18"/>
+          <w:szCs w:val="18"/>
+        </w:rPr>
+      </w:pPr>
+    </w:p>
+    <w:p>
+      <w:pPr>
+        <w:autoSpaceDE w:val="0"/>
+        <w:autoSpaceDN w:val="0"/>
+        <w:adjustRightInd w:val="0"/>
+        <w:spacing w:after="0" w:line="240" w:lineRule="auto"/>
+        <w:rPr>
+          <w:rFonts w:ascii="Lucida Console" w:hAnsi="Lucida Console" w:cs="Lucida Console"/>
+          <w:color w:val="00A89A"/>
+          <w:kern w:val="0"/>
+          <w:sz w:val="18"/>
+          <w:szCs w:val="18"/>
+        </w:rPr>
+      </w:pPr>
+      <w:proofErr w:type="spellStart"/>
+      <w:r>
+        <w:rPr>
+          <w:rFonts w:ascii="Lucida Console" w:hAnsi="Lucida Console" w:cs="Lucida Console"/>
+          <w:color w:val="1CA800"/>
+          <w:kern w:val="0"/>
+          <w:sz w:val="18"/>
+          <w:szCs w:val="18"/>
+        </w:rPr>
+        <w:t>nites@Nitesh</w:t>
+      </w:r>
+      <w:proofErr w:type="spellEnd"/>
+      <w:r>
+        <w:rPr>
+          <w:rFonts w:ascii="Lucida Console" w:hAnsi="Lucida Console" w:cs="Lucida Console"/>
+          <w:color w:val="1CA800"/>
+          <w:kern w:val="0"/>
+          <w:sz w:val="18"/>
+          <w:szCs w:val="18"/>
+        </w:rPr>
+        <w:t xml:space="preserve"> </w:t>
+      </w:r>
+      <w:r>
+        <w:rPr>
+          <w:rFonts w:ascii="Lucida Console" w:hAnsi="Lucida Console" w:cs="Lucida Console"/>
+          <w:color w:val="B148C6"/>
+          <w:kern w:val="0"/>
+          <w:sz w:val="18"/>
+          <w:szCs w:val="18"/>
+        </w:rPr>
+        <w:t xml:space="preserve">MINGW64 </w:t>
+      </w:r>
+      <w:r>
+        <w:rPr>
+          <w:rFonts w:ascii="Lucida Console" w:hAnsi="Lucida Console" w:cs="Lucida Console"/>
+          <w:color w:val="C0A000"/>
+          <w:kern w:val="0"/>
+          <w:sz w:val="18"/>
+          <w:szCs w:val="18"/>
+        </w:rPr>
+        <w:t>~/Desktop/Amar/python_projects/python_web_scrapping/python_web_scrapping</w:t>
+      </w:r>
+      <w:r>
+        <w:rPr>
+          <w:rFonts w:ascii="Lucida Console" w:hAnsi="Lucida Console" w:cs="Lucida Console"/>
+          <w:color w:val="00A89A"/>
+          <w:kern w:val="0"/>
+          <w:sz w:val="18"/>
+          <w:szCs w:val="18"/>
+        </w:rPr>
+        <w:t xml:space="preserve"> (main)</w:t>
+      </w:r>
+    </w:p>
+    <w:p>
+      <w:pPr>
+        <w:autoSpaceDE w:val="0"/>
+        <w:autoSpaceDN w:val="0"/>
+        <w:adjustRightInd w:val="0"/>
+        <w:spacing w:after="0" w:line="240" w:lineRule="auto"/>
+        <w:rPr>
+          <w:rFonts w:ascii="Lucida Console" w:hAnsi="Lucida Console" w:cs="Lucida Console"/>
+          <w:kern w:val="0"/>
+          <w:sz w:val="18"/>
+          <w:szCs w:val="18"/>
+        </w:rPr>
+      </w:pPr>
+      <w:r>
+        <w:rPr>
+          <w:rFonts w:ascii="Lucida Console" w:hAnsi="Lucida Console" w:cs="Lucida Console"/>
+          <w:kern w:val="0"/>
+          <w:sz w:val="18"/>
+          <w:szCs w:val="18"/>
+        </w:rPr>
+        <w:t>$ git push</w:t>
+      </w:r>
+    </w:p>
+    <w:p>
+      <w:pPr>
+        <w:autoSpaceDE w:val="0"/>
+        <w:autoSpaceDN w:val="0"/>
+        <w:adjustRightInd w:val="0"/>
+        <w:spacing w:after="0" w:line="240" w:lineRule="auto"/>
+        <w:rPr>
+          <w:rFonts w:ascii="Lucida Console" w:hAnsi="Lucida Console" w:cs="Lucida Console"/>
+          <w:kern w:val="0"/>
+          <w:sz w:val="18"/>
+          <w:szCs w:val="18"/>
+        </w:rPr>
+      </w:pPr>
+      <w:r>
+        <w:rPr>
+          <w:rFonts w:ascii="Lucida Console" w:hAnsi="Lucida Console" w:cs="Lucida Console"/>
+          <w:kern w:val="0"/>
+          <w:sz w:val="18"/>
+          <w:szCs w:val="18"/>
+        </w:rPr>
+        <w:t>Enumerating objects: 4, done.</w:t>
+      </w:r>
+    </w:p>
+    <w:p>
+      <w:pPr>
+        <w:autoSpaceDE w:val="0"/>
+        <w:autoSpaceDN w:val="0"/>
+        <w:adjustRightInd w:val="0"/>
+        <w:spacing w:after="0" w:line="240" w:lineRule="auto"/>
+        <w:rPr>
+          <w:rFonts w:ascii="Lucida Console" w:hAnsi="Lucida Console" w:cs="Lucida Console"/>
+          <w:kern w:val="0"/>
+          <w:sz w:val="18"/>
+          <w:szCs w:val="18"/>
+        </w:rPr>
+      </w:pPr>
+      <w:r>
+        <w:rPr>
+          <w:rFonts w:ascii="Lucida Console" w:hAnsi="Lucida Console" w:cs="Lucida Console"/>
+          <w:kern w:val="0"/>
+          <w:sz w:val="18"/>
+          <w:szCs w:val="18"/>
+        </w:rPr>
+        <w:t>Counting objects: 100% (4/4), done.</w:t>
+      </w:r>
+    </w:p>
+    <w:p>
+      <w:pPr>
+        <w:autoSpaceDE w:val="0"/>
+        <w:autoSpaceDN w:val="0"/>
+        <w:adjustRightInd w:val="0"/>
+        <w:spacing w:after="0" w:line="240" w:lineRule="auto"/>
+        <w:rPr>
+          <w:rFonts w:ascii="Lucida Console" w:hAnsi="Lucida Console" w:cs="Lucida Console"/>
+          <w:kern w:val="0"/>
+          <w:sz w:val="18"/>
+          <w:szCs w:val="18"/>
+        </w:rPr>
+      </w:pPr>
+      <w:r>
+        <w:rPr>
+          <w:rFonts w:ascii="Lucida Console" w:hAnsi="Lucida Console" w:cs="Lucida Console"/>
+          <w:kern w:val="0"/>
+          <w:sz w:val="18"/>
+          <w:szCs w:val="18"/>
+        </w:rPr>
+        <w:t>Delta compression using up to 12 threads</w:t>
+      </w:r>
+    </w:p>
+    <w:p>
+      <w:pPr>
+        <w:autoSpaceDE w:val="0"/>
+        <w:autoSpaceDN w:val="0"/>
+        <w:adjustRightInd w:val="0"/>
+        <w:spacing w:after="0" w:line="240" w:lineRule="auto"/>
+        <w:rPr>
+          <w:rFonts w:ascii="Lucida Console" w:hAnsi="Lucida Console" w:cs="Lucida Console"/>
+          <w:kern w:val="0"/>
+          <w:sz w:val="18"/>
+          <w:szCs w:val="18"/>
+        </w:rPr>
+      </w:pPr>
+      <w:r>
+        <w:rPr>
+          <w:rFonts w:ascii="Lucida Console" w:hAnsi="Lucida Console" w:cs="Lucida Console"/>
+          <w:kern w:val="0"/>
+          <w:sz w:val="18"/>
+          <w:szCs w:val="18"/>
+        </w:rPr>
+        <w:t>Compressing objects: 100% (3/3), done.</w:t>
+      </w:r>
+    </w:p>
+    <w:p>
+      <w:pPr>
+        <w:autoSpaceDE w:val="0"/>
+        <w:autoSpaceDN w:val="0"/>
+        <w:adjustRightInd w:val="0"/>
+        <w:spacing w:after="0" w:line="240" w:lineRule="auto"/>
+        <w:rPr>
+          <w:rFonts w:ascii="Lucida Console" w:hAnsi="Lucida Console" w:cs="Lucida Console"/>
+          <w:kern w:val="0"/>
+          <w:sz w:val="18"/>
+          <w:szCs w:val="18"/>
+        </w:rPr>
+      </w:pPr>
+      <w:r>
+        <w:rPr>
+          <w:rFonts w:ascii="Lucida Console" w:hAnsi="Lucida Console" w:cs="Lucida Console"/>
+          <w:kern w:val="0"/>
+          <w:sz w:val="18"/>
+          <w:szCs w:val="18"/>
+        </w:rPr>
+        <w:t>Writing objects: 100% (3/3), 11.27 KiB | 11.27 MiB/s, done.</w:t>
+      </w:r>
+    </w:p>
+    <w:p>
+      <w:pPr>
+        <w:autoSpaceDE w:val="0"/>
+        <w:autoSpaceDN w:val="0"/>
+        <w:adjustRightInd w:val="0"/>
+        <w:spacing w:after="0" w:line="240" w:lineRule="auto"/>
+        <w:rPr>
+          <w:rFonts w:ascii="Lucida Console" w:hAnsi="Lucida Console" w:cs="Lucida Console"/>
+          <w:kern w:val="0"/>
+          <w:sz w:val="18"/>
+          <w:szCs w:val="18"/>
+        </w:rPr>
+      </w:pPr>
+      <w:r>
+        <w:rPr>
+          <w:rFonts w:ascii="Lucida Console" w:hAnsi="Lucida Console" w:cs="Lucida Console"/>
+          <w:kern w:val="0"/>
+          <w:sz w:val="18"/>
+          <w:szCs w:val="18"/>
+        </w:rPr>
+        <w:t>Total 3 (delta 0), reused 0 (delta 0), pack-reused 0 (from 0)</w:t>
+      </w:r>
+    </w:p>
+    <w:p>
+      <w:pPr>
+        <w:autoSpaceDE w:val="0"/>
+        <w:autoSpaceDN w:val="0"/>
+        <w:adjustRightInd w:val="0"/>
+        <w:spacing w:after="0" w:line="240" w:lineRule="auto"/>
+        <w:rPr>
+          <w:rFonts w:ascii="Lucida Console" w:hAnsi="Lucida Console" w:cs="Lucida Console"/>
+          <w:kern w:val="0"/>
+          <w:sz w:val="18"/>
+          <w:szCs w:val="18"/>
+        </w:rPr>
+      </w:pPr>
+      <w:r>
+        <w:rPr>
+          <w:rFonts w:ascii="Lucida Console" w:hAnsi="Lucida Console" w:cs="Lucida Console"/>
+          <w:kern w:val="0"/>
+          <w:sz w:val="18"/>
+          <w:szCs w:val="18"/>
+        </w:rPr>
+        <w:t>To https://github.com/amar-nerune/python_web_scrapping.git</w:t>
+      </w:r>
+    </w:p>
+    <w:p>
+      <w:pPr>
+        <w:autoSpaceDE w:val="0"/>
+        <w:autoSpaceDN w:val="0"/>
+        <w:adjustRightInd w:val="0"/>
+        <w:spacing w:after="0" w:line="240" w:lineRule="auto"/>
+        <w:rPr>
+          <w:rFonts w:ascii="Lucida Console" w:hAnsi="Lucida Console" w:cs="Lucida Console"/>
+          <w:kern w:val="0"/>
+          <w:sz w:val="18"/>
+          <w:szCs w:val="18"/>
+        </w:rPr>
+      </w:pPr>
+      <w:r>
+        <w:rPr>
+          <w:rFonts w:ascii="Lucida Console" w:hAnsi="Lucida Console" w:cs="Lucida Console"/>
+          <w:kern w:val="0"/>
+          <w:sz w:val="18"/>
+          <w:szCs w:val="18"/>
+        </w:rPr>
+        <w:t xml:space="preserve">   0e0c0b</w:t>
+      </w:r>
+      <w:proofErr w:type="gramStart"/>
+      <w:r>
+        <w:rPr>
+          <w:rFonts w:ascii="Lucida Console" w:hAnsi="Lucida Console" w:cs="Lucida Console"/>
+          <w:kern w:val="0"/>
+          <w:sz w:val="18"/>
+          <w:szCs w:val="18"/>
+        </w:rPr>
+        <w:t>2..</w:t>
+      </w:r>
+      <w:proofErr w:type="gramEnd"/>
+      <w:r>
+        <w:rPr>
+          <w:rFonts w:ascii="Lucida Console" w:hAnsi="Lucida Console" w:cs="Lucida Console"/>
+          <w:kern w:val="0"/>
+          <w:sz w:val="18"/>
+          <w:szCs w:val="18"/>
+        </w:rPr>
+        <w:t>e13bf20  main -&gt; main</w:t>
+      </w:r>
+    </w:p>
+    <w:p>
+      <w:pPr>
+        <w:autoSpaceDE w:val="0"/>
+        <w:autoSpaceDN w:val="0"/>
+        <w:adjustRightInd w:val="0"/>
+        <w:spacing w:after="0" w:line="240" w:lineRule="auto"/>
+        <w:rPr>
+          <w:rFonts w:ascii="Lucida Console" w:hAnsi="Lucida Console" w:cs="Lucida Console"/>
+          <w:kern w:val="0"/>
+          <w:sz w:val="18"/>
+          <w:szCs w:val="18"/>
+        </w:rPr>
+      </w:pPr>
+    </w:p>
+    <w:p>
+      <w:pPr>
+        <w:autoSpaceDE w:val="0"/>
+        <w:autoSpaceDN w:val="0"/>
+        <w:adjustRightInd w:val="0"/>
+        <w:spacing w:after="0" w:line="240" w:lineRule="auto"/>
+        <w:rPr>
+          <w:rFonts w:ascii="Lucida Console" w:hAnsi="Lucida Console" w:cs="Lucida Console"/>
+          <w:color w:val="00A89A"/>
+          <w:kern w:val="0"/>
+          <w:sz w:val="18"/>
+          <w:szCs w:val="18"/>
+        </w:rPr>
+      </w:pPr>
+      <w:proofErr w:type="spellStart"/>
+      <w:r>
+        <w:rPr>
+          <w:rFonts w:ascii="Lucida Console" w:hAnsi="Lucida Console" w:cs="Lucida Console"/>
+          <w:color w:val="1CA800"/>
+          <w:kern w:val="0"/>
+          <w:sz w:val="18"/>
+          <w:szCs w:val="18"/>
+        </w:rPr>
+        <w:t>nites@Nitesh</w:t>
+      </w:r>
+      <w:proofErr w:type="spellEnd"/>
+      <w:r>
+        <w:rPr>
+          <w:rFonts w:ascii="Lucida Console" w:hAnsi="Lucida Console" w:cs="Lucida Console"/>
+          <w:color w:val="1CA800"/>
+          <w:kern w:val="0"/>
+          <w:sz w:val="18"/>
+          <w:szCs w:val="18"/>
+        </w:rPr>
+        <w:t xml:space="preserve"> </w:t>
+      </w:r>
+      <w:r>
+        <w:rPr>
+          <w:rFonts w:ascii="Lucida Console" w:hAnsi="Lucida Console" w:cs="Lucida Console"/>
+          <w:color w:val="B148C6"/>
+          <w:kern w:val="0"/>
+          <w:sz w:val="18"/>
+          <w:szCs w:val="18"/>
+        </w:rPr>
+        <w:t xml:space="preserve">MINGW64 </w:t>
+      </w:r>
+      <w:r>
+        <w:rPr>
+          <w:rFonts w:ascii="Lucida Console" w:hAnsi="Lucida Console" w:cs="Lucida Console"/>
+          <w:color w:val="C0A000"/>
+          <w:kern w:val="0"/>
+          <w:sz w:val="18"/>
+          <w:szCs w:val="18"/>
+        </w:rPr>
+        <w:t>~/Desktop/Amar/python_projects/python_web_scrapping/python_web_scrapping</w:t>
+      </w:r>
+      <w:r>
+        <w:rPr>
+          <w:rFonts w:ascii="Lucida Console" w:hAnsi="Lucida Console" w:cs="Lucida Console"/>
+          <w:color w:val="00A89A"/>
+          <w:kern w:val="0"/>
+          <w:sz w:val="18"/>
+          <w:szCs w:val="18"/>
+        </w:rPr>
+        <w:t xml:space="preserve"> (main)</w:t>
+      </w:r>
+    </w:p>
+    <w:p>
+      <w:pPr>
+        <w:autoSpaceDE w:val="0"/>
+        <w:autoSpaceDN w:val="0"/>
+        <w:adjustRightInd w:val="0"/>
+        <w:spacing w:after="0" w:line="240" w:lineRule="auto"/>
+        <w:rPr>
+          <w:rFonts w:ascii="Lucida Console" w:hAnsi="Lucida Console" w:cs="Lucida Console"/>
+          <w:kern w:val="0"/>
+          <w:sz w:val="18"/>
+          <w:szCs w:val="18"/>
+        </w:rPr>
+      </w:pPr>
+      <w:r>
+        <w:rPr>
+          <w:rFonts w:ascii="Lucida Console" w:hAnsi="Lucida Console" w:cs="Lucida Console"/>
+          <w:kern w:val="0"/>
+          <w:sz w:val="18"/>
+          <w:szCs w:val="18"/>
+        </w:rPr>
+        <w:t>$ git diff gitoperations.docx</w:t>
+      </w:r>
+    </w:p>
+    <w:p>
+      <w:pPr>
+        <w:autoSpaceDE w:val="0"/>
+        <w:autoSpaceDN w:val="0"/>
+        <w:adjustRightInd w:val="0"/>
+        <w:spacing w:after="0" w:line="240" w:lineRule="auto"/>
+        <w:rPr>
+          <w:rFonts w:ascii="Lucida Console" w:hAnsi="Lucida Console" w:cs="Lucida Console"/>
+          <w:b/>
+          <w:bCs/>
+          <w:kern w:val="0"/>
+          <w:sz w:val="18"/>
+          <w:szCs w:val="18"/>
+        </w:rPr>
+      </w:pPr>
+      <w:r>
+        <w:rPr>
+          <w:rFonts w:ascii="Lucida Console" w:hAnsi="Lucida Console" w:cs="Lucida Console"/>
+          <w:b/>
+          <w:bCs/>
+          <w:kern w:val="0"/>
+          <w:sz w:val="18"/>
+          <w:szCs w:val="18"/>
+        </w:rPr>
+        <w:t>diff --git a/gitoperations.docx b/gitoperations.docx</w:t>
+      </w:r>
+    </w:p>
+    <w:p>
+      <w:pPr>
+        <w:autoSpaceDE w:val="0"/>
+        <w:autoSpaceDN w:val="0"/>
+        <w:adjustRightInd w:val="0"/>
+        <w:spacing w:after="0" w:line="240" w:lineRule="auto"/>
+        <w:rPr>
+          <w:rFonts w:ascii="Lucida Console" w:hAnsi="Lucida Console" w:cs="Lucida Console"/>
+          <w:b/>
+          <w:bCs/>
+          <w:kern w:val="0"/>
+          <w:sz w:val="18"/>
+          <w:szCs w:val="18"/>
+        </w:rPr>
+      </w:pPr>
+      <w:r>
+        <w:rPr>
+          <w:rFonts w:ascii="Lucida Console" w:hAnsi="Lucida Console" w:cs="Lucida Console"/>
+          <w:b/>
+          <w:bCs/>
+          <w:kern w:val="0"/>
+          <w:sz w:val="18"/>
+          <w:szCs w:val="18"/>
+        </w:rPr>
+        <w:t>index 4499ca</w:t>
+      </w:r>
+      <w:proofErr w:type="gramStart"/>
+      <w:r>
+        <w:rPr>
+          <w:rFonts w:ascii="Lucida Console" w:hAnsi="Lucida Console" w:cs="Lucida Console"/>
+          <w:b/>
+          <w:bCs/>
+          <w:kern w:val="0"/>
+          <w:sz w:val="18"/>
+          <w:szCs w:val="18"/>
+        </w:rPr>
+        <w:t>8..</w:t>
+      </w:r>
+      <w:proofErr w:type="gramEnd"/>
+      <w:r>
+        <w:rPr>
+          <w:rFonts w:ascii="Lucida Console" w:hAnsi="Lucida Console" w:cs="Lucida Console"/>
+          <w:b/>
+          <w:bCs/>
+          <w:kern w:val="0"/>
+          <w:sz w:val="18"/>
+          <w:szCs w:val="18"/>
+        </w:rPr>
+        <w:t>3e246a2 100644</w:t>
+      </w:r>
+    </w:p>
+    <w:p>
+      <w:pPr>
+        <w:autoSpaceDE w:val="0"/>
+        <w:autoSpaceDN w:val="0"/>
+        <w:adjustRightInd w:val="0"/>
+        <w:spacing w:after="0" w:line="240" w:lineRule="auto"/>
+        <w:rPr>
+          <w:rFonts w:ascii="Lucida Console" w:hAnsi="Lucida Console" w:cs="Lucida Console"/>
+          <w:b/>
+          <w:bCs/>
+          <w:kern w:val="0"/>
+          <w:sz w:val="18"/>
+          <w:szCs w:val="18"/>
+        </w:rPr>
+      </w:pPr>
+      <w:r>
+        <w:rPr>
+          <w:rFonts w:ascii="Lucida Console" w:hAnsi="Lucida Console" w:cs="Lucida Console"/>
+          <w:b/>
+          <w:bCs/>
+          <w:kern w:val="0"/>
+          <w:sz w:val="18"/>
+          <w:szCs w:val="18"/>
+        </w:rPr>
+        <w:t>--- a/gitoperations.docx</w:t>
+      </w:r>
+    </w:p>
+    <w:p>
+      <w:pPr>
+        <w:autoSpaceDE w:val="0"/>
+        <w:autoSpaceDN w:val="0"/>
+        <w:adjustRightInd w:val="0"/>
+        <w:spacing w:after="0" w:line="240" w:lineRule="auto"/>
+        <w:rPr>
+          <w:rFonts w:ascii="Lucida Console" w:hAnsi="Lucida Console" w:cs="Lucida Console"/>
+          <w:b/>
+          <w:bCs/>
+          <w:kern w:val="0"/>
+          <w:sz w:val="18"/>
+          <w:szCs w:val="18"/>
+        </w:rPr>
+      </w:pPr>
+      <w:r>
+        <w:rPr>
+          <w:rFonts w:ascii="Lucida Console" w:hAnsi="Lucida Console" w:cs="Lucida Console"/>
+          <w:b/>
+          <w:bCs/>
+          <w:kern w:val="0"/>
+          <w:sz w:val="18"/>
+          <w:szCs w:val="18"/>
+        </w:rPr>
+        <w:t>+++ b/gitoperations.docx</w:t>
+      </w:r>
+    </w:p>
+    <w:p>
+      <w:pPr>
+        <w:autoSpaceDE w:val="0"/>
+        <w:autoSpaceDN w:val="0"/>
+        <w:adjustRightInd w:val="0"/>
+        <w:spacing w:after="0" w:line="240" w:lineRule="auto"/>
+        <w:rPr>
+          <w:rFonts w:ascii="Lucida Console" w:hAnsi="Lucida Console" w:cs="Lucida Console"/>
+          <w:kern w:val="0"/>
+          <w:sz w:val="18"/>
+          <w:szCs w:val="18"/>
+        </w:rPr>
+      </w:pPr>
+      <w:r>
+        <w:rPr>
+          <w:rFonts w:ascii="Lucida Console" w:hAnsi="Lucida Console" w:cs="Lucida Console"/>
+          <w:color w:val="00A89A"/>
+          <w:kern w:val="0"/>
+          <w:sz w:val="18"/>
+          <w:szCs w:val="18"/>
+        </w:rPr>
+        <w:t>@@ -63,4 +63,35 @@</w:t>
+      </w:r>
+      <w:r>
+        <w:rPr>
+          <w:rFonts w:ascii="Lucida Console" w:hAnsi="Lucida Console" w:cs="Lucida Console"/>
+          <w:kern w:val="0"/>
+          <w:sz w:val="18"/>
+          <w:szCs w:val="18"/>
+        </w:rPr>
+        <w:t xml:space="preserve"> To https://github.com/amar-nerune/python_web_scrapping.git</w:t>
+      </w:r>
+    </w:p>
+    <w:p>
+      <w:pPr>
+        <w:autoSpaceDE w:val="0"/>
+        <w:autoSpaceDN w:val="0"/>
+        <w:adjustRightInd w:val="0"/>
+        <w:spacing w:after="0" w:line="240" w:lineRule="auto"/>
+        <w:rPr>
+          <w:rFonts w:ascii="Lucida Console" w:hAnsi="Lucida Console" w:cs="Lucida Console"/>
+          <w:kern w:val="0"/>
+          <w:sz w:val="18"/>
+          <w:szCs w:val="18"/>
+        </w:rPr>
+      </w:pPr>
+      <w:r>
+        <w:rPr>
+          <w:rFonts w:ascii="Lucida Console" w:hAnsi="Lucida Console" w:cs="Lucida Console"/>
+          <w:kern w:val="0"/>
+          <w:sz w:val="18"/>
+          <w:szCs w:val="18"/>
+        </w:rPr>
+        <w:t xml:space="preserve"> </w:t>
+      </w:r>
+      <w:proofErr w:type="spellStart"/>
+      <w:r>
+        <w:rPr>
+          <w:rFonts w:ascii="Lucida Console" w:hAnsi="Lucida Console" w:cs="Lucida Console"/>
+          <w:kern w:val="0"/>
+          <w:sz w:val="18"/>
+          <w:szCs w:val="18"/>
+        </w:rPr>
+        <w:t>amar@AmarN</w:t>
+      </w:r>
+      <w:proofErr w:type="spellEnd"/>
+      <w:r>
+        <w:rPr>
+          <w:rFonts w:ascii="Lucida Console" w:hAnsi="Lucida Console" w:cs="Lucida Console"/>
+          <w:kern w:val="0"/>
+          <w:sz w:val="18"/>
+          <w:szCs w:val="18"/>
+        </w:rPr>
+        <w:t xml:space="preserve"> MINGW64 ~/Desktop/Amar/python_projects/python_web_scrapping/python_web_scrapping (main)</w:t>
+      </w:r>
+    </w:p>
+    <w:p>
+      <w:pPr>
+        <w:autoSpaceDE w:val="0"/>
+        <w:autoSpaceDN w:val="0"/>
+        <w:adjustRightInd w:val="0"/>
+        <w:spacing w:after="0" w:line="240" w:lineRule="auto"/>
+        <w:rPr>
+          <w:rFonts w:ascii="Lucida Console" w:hAnsi="Lucida Console" w:cs="Lucida Console"/>
+          <w:kern w:val="0"/>
+          <w:sz w:val="18"/>
+          <w:szCs w:val="18"/>
+        </w:rPr>
+      </w:pPr>
+      <w:r>
+        <w:rPr>
+          <w:rFonts w:ascii="Lucida Console" w:hAnsi="Lucida Console" w:cs="Lucida Console"/>
+          <w:kern w:val="0"/>
+          <w:sz w:val="18"/>
+          <w:szCs w:val="18"/>
+        </w:rPr>
+        <w:t xml:space="preserve"> $</w:t>
+      </w:r>
+    </w:p>
+    <w:p>
+      <w:pPr>
+        <w:autoSpaceDE w:val="0"/>
+        <w:autoSpaceDN w:val="0"/>
+        <w:adjustRightInd w:val="0"/>
+        <w:spacing w:after="0" w:line="240" w:lineRule="auto"/>
+        <w:rPr>
+          <w:rFonts w:ascii="Lucida Console" w:hAnsi="Lucida Console" w:cs="Lucida Console"/>
+          <w:kern w:val="0"/>
+          <w:sz w:val="18"/>
+          <w:szCs w:val="18"/>
+        </w:rPr>
+      </w:pPr>
+    </w:p>
+    <w:p>
+      <w:pPr>
+        <w:autoSpaceDE w:val="0"/>
+        <w:autoSpaceDN w:val="0"/>
+        <w:adjustRightInd w:val="0"/>
+        <w:spacing w:after="0" w:line="240" w:lineRule="auto"/>
+        <w:rPr>
+          <w:rFonts w:ascii="Lucida Console" w:hAnsi="Lucida Console" w:cs="Lucida Console"/>
+          <w:color w:val="1CA800"/>
+          <w:kern w:val="0"/>
+          <w:sz w:val="18"/>
+          <w:szCs w:val="18"/>
+        </w:rPr>
+      </w:pPr>
+      <w:r>
+        <w:rPr>
+          <w:rFonts w:ascii="Lucida Console" w:hAnsi="Lucida Console" w:cs="Lucida Console"/>
+          <w:color w:val="1CA800"/>
+          <w:kern w:val="0"/>
+          <w:sz w:val="18"/>
+          <w:szCs w:val="18"/>
+        </w:rPr>
+        <w:t>+$ git status</w:t>
+      </w:r>
+    </w:p>
+    <w:p>
+      <w:pPr>
+        <w:autoSpaceDE w:val="0"/>
+        <w:autoSpaceDN w:val="0"/>
+        <w:adjustRightInd w:val="0"/>
+        <w:spacing w:after="0" w:line="240" w:lineRule="auto"/>
+        <w:rPr>
+          <w:rFonts w:ascii="Lucida Console" w:hAnsi="Lucida Console" w:cs="Lucida Console"/>
+          <w:color w:val="1CA800"/>
+          <w:kern w:val="0"/>
+          <w:sz w:val="18"/>
+          <w:szCs w:val="18"/>
+        </w:rPr>
+      </w:pPr>
+      <w:r>
+        <w:rPr>
+          <w:rFonts w:ascii="Lucida Console" w:hAnsi="Lucida Console" w:cs="Lucida Console"/>
+          <w:color w:val="1CA800"/>
+          <w:kern w:val="0"/>
+          <w:sz w:val="18"/>
+          <w:szCs w:val="18"/>
+        </w:rPr>
+        <w:t>+On branch main</w:t>
+      </w:r>
+    </w:p>
+    <w:p>
+      <w:pPr>
+        <w:autoSpaceDE w:val="0"/>
+        <w:autoSpaceDN w:val="0"/>
+        <w:adjustRightInd w:val="0"/>
+        <w:spacing w:after="0" w:line="240" w:lineRule="auto"/>
+        <w:rPr>
+          <w:rFonts w:ascii="Lucida Console" w:hAnsi="Lucida Console" w:cs="Lucida Console"/>
+          <w:color w:val="1CA800"/>
+          <w:kern w:val="0"/>
+          <w:sz w:val="18"/>
+          <w:szCs w:val="18"/>
+        </w:rPr>
+      </w:pPr>
+      <w:r>
+        <w:rPr>
+          <w:rFonts w:ascii="Lucida Console" w:hAnsi="Lucida Console" w:cs="Lucida Console"/>
+          <w:color w:val="1CA800"/>
+          <w:kern w:val="0"/>
+          <w:sz w:val="18"/>
+          <w:szCs w:val="18"/>
+        </w:rPr>
+        <w:t>+Your branch is up to date with 'origin/main'.</w:t>
+      </w:r>
+    </w:p>
+    <w:p>
+      <w:pPr>
+        <w:autoSpaceDE w:val="0"/>
+        <w:autoSpaceDN w:val="0"/>
+        <w:adjustRightInd w:val="0"/>
+        <w:spacing w:after="0" w:line="240" w:lineRule="auto"/>
+        <w:rPr>
+          <w:rFonts w:ascii="Lucida Console" w:hAnsi="Lucida Console" w:cs="Lucida Console"/>
+          <w:color w:val="1CA800"/>
+          <w:kern w:val="0"/>
+          <w:sz w:val="18"/>
+          <w:szCs w:val="18"/>
+        </w:rPr>
+      </w:pPr>
+      <w:r>
+        <w:rPr>
+          <w:rFonts w:ascii="Lucida Console" w:hAnsi="Lucida Console" w:cs="Lucida Console"/>
+          <w:color w:val="1CA800"/>
+          <w:kern w:val="0"/>
+          <w:sz w:val="18"/>
+          <w:szCs w:val="18"/>
+        </w:rPr>
+        <w:t>+</w:t>
+      </w:r>
+    </w:p>
+    <w:p>
+      <w:pPr>
+        <w:autoSpaceDE w:val="0"/>
+        <w:autoSpaceDN w:val="0"/>
+        <w:adjustRightInd w:val="0"/>
+        <w:spacing w:after="0" w:line="240" w:lineRule="auto"/>
+        <w:rPr>
+          <w:rFonts w:ascii="Lucida Console" w:hAnsi="Lucida Console" w:cs="Lucida Console"/>
+          <w:color w:val="1CA800"/>
+          <w:kern w:val="0"/>
+          <w:sz w:val="18"/>
+          <w:szCs w:val="18"/>
+        </w:rPr>
+      </w:pPr>
+      <w:r>
+        <w:rPr>
+          <w:rFonts w:ascii="Lucida Console" w:hAnsi="Lucida Console" w:cs="Lucida Console"/>
+          <w:color w:val="1CA800"/>
+          <w:kern w:val="0"/>
+          <w:sz w:val="18"/>
+          <w:szCs w:val="18"/>
+        </w:rPr>
+        <w:t>+Untracked files:</w:t>
+      </w:r>
+    </w:p>
+    <w:p>
+      <w:pPr>
+        <w:autoSpaceDE w:val="0"/>
+        <w:autoSpaceDN w:val="0"/>
+        <w:adjustRightInd w:val="0"/>
+        <w:spacing w:after="0" w:line="240" w:lineRule="auto"/>
+        <w:rPr>
+          <w:rFonts w:ascii="Lucida Console" w:hAnsi="Lucida Console" w:cs="Lucida Console"/>
+          <w:color w:val="1CA800"/>
+          <w:kern w:val="0"/>
+          <w:sz w:val="18"/>
+          <w:szCs w:val="18"/>
+        </w:rPr>
+      </w:pPr>
+      <w:proofErr w:type="gramStart"/>
+      <w:r>
+        <w:rPr>
+          <w:rFonts w:ascii="Lucida Console" w:hAnsi="Lucida Console" w:cs="Lucida Console"/>
+          <w:color w:val="1CA800"/>
+          <w:kern w:val="0"/>
+          <w:sz w:val="18"/>
+          <w:szCs w:val="18"/>
+        </w:rPr>
+        <w:t>+  (</w:t>
+      </w:r>
+      <w:proofErr w:type="gramEnd"/>
+      <w:r>
+        <w:rPr>
+          <w:rFonts w:ascii="Lucida Console" w:hAnsi="Lucida Console" w:cs="Lucida Console"/>
+          <w:color w:val="1CA800"/>
+          <w:kern w:val="0"/>
+          <w:sz w:val="18"/>
+          <w:szCs w:val="18"/>
+        </w:rPr>
+        <w:t>use "git add &lt;file&gt;..." to include in what will be committed)</w:t>
+      </w:r>
+    </w:p>
+    <w:p>
+      <w:pPr>
+        <w:autoSpaceDE w:val="0"/>
+        <w:autoSpaceDN w:val="0"/>
+        <w:adjustRightInd w:val="0"/>
+        <w:spacing w:after="0" w:line="240" w:lineRule="auto"/>
+        <w:rPr>
+          <w:rFonts w:ascii="Lucida Console" w:hAnsi="Lucida Console" w:cs="Lucida Console"/>
+          <w:color w:val="1CA800"/>
+          <w:kern w:val="0"/>
+          <w:sz w:val="18"/>
+          <w:szCs w:val="18"/>
+        </w:rPr>
+      </w:pPr>
+      <w:r>
+        <w:rPr>
+          <w:rFonts w:ascii="Lucida Console" w:hAnsi="Lucida Console" w:cs="Lucida Console"/>
+          <w:color w:val="1CA800"/>
+          <w:kern w:val="0"/>
+          <w:sz w:val="18"/>
+          <w:szCs w:val="18"/>
+        </w:rPr>
+        <w:t>+        gitoperations.docx</w:t>
+      </w:r>
+    </w:p>
+    <w:p>
+      <w:pPr>
+        <w:autoSpaceDE w:val="0"/>
+        <w:autoSpaceDN w:val="0"/>
+        <w:adjustRightInd w:val="0"/>
+        <w:spacing w:after="0" w:line="240" w:lineRule="auto"/>
+        <w:rPr>
+          <w:rFonts w:ascii="Lucida Console" w:hAnsi="Lucida Console" w:cs="Lucida Console"/>
+          <w:color w:val="1CA800"/>
+          <w:kern w:val="0"/>
+          <w:sz w:val="18"/>
+          <w:szCs w:val="18"/>
+        </w:rPr>
+      </w:pPr>
+      <w:r>
+        <w:rPr>
+          <w:rFonts w:ascii="Lucida Console" w:hAnsi="Lucida Console" w:cs="Lucida Console"/>
+          <w:color w:val="1CA800"/>
+          <w:kern w:val="0"/>
+          <w:sz w:val="18"/>
+          <w:szCs w:val="18"/>
+        </w:rPr>
+        <w:t>+        ~$toperations.docx</w:t>
+      </w:r>
+    </w:p>
+    <w:p>
+      <w:pPr>
+        <w:autoSpaceDE w:val="0"/>
+        <w:autoSpaceDN w:val="0"/>
+        <w:adjustRightInd w:val="0"/>
+        <w:spacing w:after="0" w:line="240" w:lineRule="auto"/>
+        <w:rPr>
+          <w:rFonts w:ascii="Lucida Console" w:hAnsi="Lucida Console" w:cs="Lucida Console"/>
+          <w:color w:val="1CA800"/>
+          <w:kern w:val="0"/>
+          <w:sz w:val="18"/>
+          <w:szCs w:val="18"/>
+        </w:rPr>
+      </w:pPr>
+      <w:r>
+        <w:rPr>
+          <w:rFonts w:ascii="Lucida Console" w:hAnsi="Lucida Console" w:cs="Lucida Console"/>
+          <w:color w:val="1CA800"/>
+          <w:kern w:val="0"/>
+          <w:sz w:val="18"/>
+          <w:szCs w:val="18"/>
+        </w:rPr>
+        <w:t>+</w:t>
+      </w:r>
+    </w:p>
+    <w:p>
+      <w:pPr>
+        <w:autoSpaceDE w:val="0"/>
+        <w:autoSpaceDN w:val="0"/>
+        <w:adjustRightInd w:val="0"/>
+        <w:spacing w:after="0" w:line="240" w:lineRule="auto"/>
+        <w:rPr>
+          <w:rFonts w:ascii="Lucida Console" w:hAnsi="Lucida Console" w:cs="Lucida Console"/>
+          <w:color w:val="1CA800"/>
+          <w:kern w:val="0"/>
+          <w:sz w:val="18"/>
+          <w:szCs w:val="18"/>
+        </w:rPr>
+      </w:pPr>
+      <w:r>
+        <w:rPr>
+          <w:rFonts w:ascii="Lucida Console" w:hAnsi="Lucida Console" w:cs="Lucida Console"/>
+          <w:color w:val="1CA800"/>
+          <w:kern w:val="0"/>
+          <w:sz w:val="18"/>
+          <w:szCs w:val="18"/>
+        </w:rPr>
+        <w:lastRenderedPageBreak/>
+        <w:t>+nothing added to commit but untracked files present (use "git add" to track)</w:t>
+      </w:r>
+    </w:p>
+    <w:p>
+      <w:pPr>
+        <w:autoSpaceDE w:val="0"/>
+        <w:autoSpaceDN w:val="0"/>
+        <w:adjustRightInd w:val="0"/>
+        <w:spacing w:after="0" w:line="240" w:lineRule="auto"/>
+        <w:rPr>
+          <w:rFonts w:ascii="Lucida Console" w:hAnsi="Lucida Console" w:cs="Lucida Console"/>
+          <w:color w:val="1CA800"/>
+          <w:kern w:val="0"/>
+          <w:sz w:val="18"/>
+          <w:szCs w:val="18"/>
+        </w:rPr>
+      </w:pPr>
+      <w:r>
+        <w:rPr>
+          <w:rFonts w:ascii="Lucida Console" w:hAnsi="Lucida Console" w:cs="Lucida Console"/>
+          <w:color w:val="1CA800"/>
+          <w:kern w:val="0"/>
+          <w:sz w:val="18"/>
+          <w:szCs w:val="18"/>
+        </w:rPr>
+        <w:t>+</w:t>
+      </w:r>
+    </w:p>
+    <w:p>
+      <w:pPr>
+        <w:autoSpaceDE w:val="0"/>
+        <w:autoSpaceDN w:val="0"/>
+        <w:adjustRightInd w:val="0"/>
+        <w:spacing w:after="0" w:line="240" w:lineRule="auto"/>
+        <w:rPr>
+          <w:rFonts w:ascii="Lucida Console" w:hAnsi="Lucida Console" w:cs="Lucida Console"/>
+          <w:color w:val="1CA800"/>
+          <w:kern w:val="0"/>
+          <w:sz w:val="18"/>
+          <w:szCs w:val="18"/>
+        </w:rPr>
+      </w:pPr>
+      <w:r>
+        <w:rPr>
+          <w:rFonts w:ascii="Lucida Console" w:hAnsi="Lucida Console" w:cs="Lucida Console"/>
+          <w:color w:val="1CA800"/>
+          <w:kern w:val="0"/>
+          <w:sz w:val="18"/>
+          <w:szCs w:val="18"/>
+        </w:rPr>
+        <w:t>+</w:t>
+      </w:r>
+      <w:proofErr w:type="spellStart"/>
+      <w:r>
+        <w:rPr>
+          <w:rFonts w:ascii="Lucida Console" w:hAnsi="Lucida Console" w:cs="Lucida Console"/>
+          <w:color w:val="1CA800"/>
+          <w:kern w:val="0"/>
+          <w:sz w:val="18"/>
+          <w:szCs w:val="18"/>
+        </w:rPr>
+        <w:t>nites@Nitesh</w:t>
+      </w:r>
+      <w:proofErr w:type="spellEnd"/>
+      <w:r>
+        <w:rPr>
+          <w:rFonts w:ascii="Lucida Console" w:hAnsi="Lucida Console" w:cs="Lucida Console"/>
+          <w:color w:val="1CA800"/>
+          <w:kern w:val="0"/>
+          <w:sz w:val="18"/>
+          <w:szCs w:val="18"/>
+        </w:rPr>
+        <w:t xml:space="preserve"> MINGW64 ~/Desktop/Amar/python_projects/python_web_scrapping/python_web_scrapping (main)</w:t>
+      </w:r>
+    </w:p>
+    <w:p>
+      <w:pPr>
+        <w:autoSpaceDE w:val="0"/>
+        <w:autoSpaceDN w:val="0"/>
+        <w:adjustRightInd w:val="0"/>
+        <w:spacing w:after="0" w:line="240" w:lineRule="auto"/>
+        <w:rPr>
+          <w:rFonts w:ascii="Lucida Console" w:hAnsi="Lucida Console" w:cs="Lucida Console"/>
+          <w:color w:val="1CA800"/>
+          <w:kern w:val="0"/>
+          <w:sz w:val="18"/>
+          <w:szCs w:val="18"/>
+        </w:rPr>
+      </w:pPr>
+      <w:r>
+        <w:rPr>
+          <w:rFonts w:ascii="Lucida Console" w:hAnsi="Lucida Console" w:cs="Lucida Console"/>
+          <w:color w:val="1CA800"/>
+          <w:kern w:val="0"/>
+          <w:sz w:val="18"/>
+          <w:szCs w:val="18"/>
+        </w:rPr>
+        <w:t>+$ git add gitoperations.docx</w:t>
+      </w:r>
+    </w:p>
+    <w:p>
+      <w:pPr>
+        <w:autoSpaceDE w:val="0"/>
+        <w:autoSpaceDN w:val="0"/>
+        <w:adjustRightInd w:val="0"/>
+        <w:spacing w:after="0" w:line="240" w:lineRule="auto"/>
+        <w:rPr>
+          <w:rFonts w:ascii="Lucida Console" w:hAnsi="Lucida Console" w:cs="Lucida Console"/>
+          <w:color w:val="1CA800"/>
+          <w:kern w:val="0"/>
+          <w:sz w:val="18"/>
+          <w:szCs w:val="18"/>
+        </w:rPr>
+      </w:pPr>
+      <w:r>
+        <w:rPr>
+          <w:rFonts w:ascii="Lucida Console" w:hAnsi="Lucida Console" w:cs="Lucida Console"/>
+          <w:color w:val="1CA800"/>
+          <w:kern w:val="0"/>
+          <w:sz w:val="18"/>
+          <w:szCs w:val="18"/>
+        </w:rPr>
+        <w:t>+</w:t>
+      </w:r>
+    </w:p>
+    <w:p>
+      <w:pPr>
+        <w:autoSpaceDE w:val="0"/>
+        <w:autoSpaceDN w:val="0"/>
+        <w:adjustRightInd w:val="0"/>
+        <w:spacing w:after="0" w:line="240" w:lineRule="auto"/>
+        <w:rPr>
+          <w:rFonts w:ascii="Lucida Console" w:hAnsi="Lucida Console" w:cs="Lucida Console"/>
+          <w:color w:val="1CA800"/>
+          <w:kern w:val="0"/>
+          <w:sz w:val="18"/>
+          <w:szCs w:val="18"/>
+        </w:rPr>
+      </w:pPr>
+      <w:r>
+        <w:rPr>
+          <w:rFonts w:ascii="Lucida Console" w:hAnsi="Lucida Console" w:cs="Lucida Console"/>
+          <w:color w:val="1CA800"/>
+          <w:kern w:val="0"/>
+          <w:sz w:val="18"/>
+          <w:szCs w:val="18"/>
+        </w:rPr>
+        <w:t>+</w:t>
+      </w:r>
+      <w:proofErr w:type="spellStart"/>
+      <w:r>
+        <w:rPr>
+          <w:rFonts w:ascii="Lucida Console" w:hAnsi="Lucida Console" w:cs="Lucida Console"/>
+          <w:color w:val="1CA800"/>
+          <w:kern w:val="0"/>
+          <w:sz w:val="18"/>
+          <w:szCs w:val="18"/>
+        </w:rPr>
+        <w:t>nites@Nitesh</w:t>
+      </w:r>
+      <w:proofErr w:type="spellEnd"/>
+      <w:r>
+        <w:rPr>
+          <w:rFonts w:ascii="Lucida Console" w:hAnsi="Lucida Console" w:cs="Lucida Console"/>
+          <w:color w:val="1CA800"/>
+          <w:kern w:val="0"/>
+          <w:sz w:val="18"/>
+          <w:szCs w:val="18"/>
+        </w:rPr>
+        <w:t xml:space="preserve"> MINGW64 ~/Desktop/Amar/python_projects/python_web_scrapping/python_web_scrapping (main)</w:t>
+      </w:r>
+    </w:p>
+    <w:p>
+      <w:pPr>
+        <w:autoSpaceDE w:val="0"/>
+        <w:autoSpaceDN w:val="0"/>
+        <w:adjustRightInd w:val="0"/>
+        <w:spacing w:after="0" w:line="240" w:lineRule="auto"/>
+        <w:rPr>
+          <w:rFonts w:ascii="Lucida Console" w:hAnsi="Lucida Console" w:cs="Lucida Console"/>
+          <w:color w:val="1CA800"/>
+          <w:kern w:val="0"/>
+          <w:sz w:val="18"/>
+          <w:szCs w:val="18"/>
+        </w:rPr>
+      </w:pPr>
+      <w:r>
+        <w:rPr>
+          <w:rFonts w:ascii="Lucida Console" w:hAnsi="Lucida Console" w:cs="Lucida Console"/>
+          <w:color w:val="1CA800"/>
+          <w:kern w:val="0"/>
+          <w:sz w:val="18"/>
+          <w:szCs w:val="18"/>
+        </w:rPr>
+        <w:t xml:space="preserve">+$ git commit -m "git operations </w:t>
+      </w:r>
+      <w:proofErr w:type="spellStart"/>
+      <w:r>
+        <w:rPr>
+          <w:rFonts w:ascii="Lucida Console" w:hAnsi="Lucida Console" w:cs="Lucida Console"/>
+          <w:color w:val="1CA800"/>
+          <w:kern w:val="0"/>
+          <w:sz w:val="18"/>
+          <w:szCs w:val="18"/>
+        </w:rPr>
+        <w:t>assignmanets</w:t>
+      </w:r>
+      <w:proofErr w:type="spellEnd"/>
+      <w:r>
+        <w:rPr>
+          <w:rFonts w:ascii="Lucida Console" w:hAnsi="Lucida Console" w:cs="Lucida Console"/>
+          <w:color w:val="1CA800"/>
+          <w:kern w:val="0"/>
+          <w:sz w:val="18"/>
+          <w:szCs w:val="18"/>
+        </w:rPr>
+        <w:t>"</w:t>
+      </w:r>
+    </w:p>
+    <w:p>
+      <w:pPr>
+        <w:autoSpaceDE w:val="0"/>
+        <w:autoSpaceDN w:val="0"/>
+        <w:adjustRightInd w:val="0"/>
+        <w:spacing w:after="0" w:line="240" w:lineRule="auto"/>
+        <w:rPr>
+          <w:rFonts w:ascii="Lucida Console" w:hAnsi="Lucida Console" w:cs="Lucida Console"/>
+          <w:color w:val="1CA800"/>
+          <w:kern w:val="0"/>
+          <w:sz w:val="18"/>
+          <w:szCs w:val="18"/>
+        </w:rPr>
+      </w:pPr>
+      <w:proofErr w:type="gramStart"/>
+      <w:r>
+        <w:rPr>
+          <w:rFonts w:ascii="Lucida Console" w:hAnsi="Lucida Console" w:cs="Lucida Console"/>
+          <w:color w:val="1CA800"/>
+          <w:kern w:val="0"/>
+          <w:sz w:val="18"/>
+          <w:szCs w:val="18"/>
+        </w:rPr>
+        <w:t>+[</w:t>
+      </w:r>
+      <w:proofErr w:type="gramEnd"/>
+      <w:r>
+        <w:rPr>
+          <w:rFonts w:ascii="Lucida Console" w:hAnsi="Lucida Console" w:cs="Lucida Console"/>
+          <w:color w:val="1CA800"/>
+          <w:kern w:val="0"/>
+          <w:sz w:val="18"/>
+          <w:szCs w:val="18"/>
+        </w:rPr>
+        <w:t xml:space="preserve">main e13bf20] git operations </w:t>
+      </w:r>
+      <w:proofErr w:type="spellStart"/>
+      <w:r>
+        <w:rPr>
+          <w:rFonts w:ascii="Lucida Console" w:hAnsi="Lucida Console" w:cs="Lucida Console"/>
+          <w:color w:val="1CA800"/>
+          <w:kern w:val="0"/>
+          <w:sz w:val="18"/>
+          <w:szCs w:val="18"/>
+        </w:rPr>
+        <w:t>assignmanets</w:t>
+      </w:r>
+      <w:proofErr w:type="spellEnd"/>
+    </w:p>
+    <w:p>
+      <w:pPr>
+        <w:autoSpaceDE w:val="0"/>
+        <w:autoSpaceDN w:val="0"/>
+        <w:adjustRightInd w:val="0"/>
+        <w:spacing w:after="0" w:line="240" w:lineRule="auto"/>
+        <w:rPr>
+          <w:rFonts w:ascii="Lucida Console" w:hAnsi="Lucida Console" w:cs="Lucida Console"/>
+          <w:color w:val="1CA800"/>
+          <w:kern w:val="0"/>
+          <w:sz w:val="18"/>
+          <w:szCs w:val="18"/>
+        </w:rPr>
+      </w:pPr>
+      <w:r>
+        <w:rPr>
+          <w:rFonts w:ascii="Lucida Console" w:hAnsi="Lucida Console" w:cs="Lucida Console"/>
+          <w:color w:val="1CA800"/>
+          <w:kern w:val="0"/>
+          <w:sz w:val="18"/>
+          <w:szCs w:val="18"/>
+        </w:rPr>
+        <w:t xml:space="preserve">+ 1 file changed, 0 </w:t>
+      </w:r>
+      <w:proofErr w:type="gramStart"/>
+      <w:r>
+        <w:rPr>
+          <w:rFonts w:ascii="Lucida Console" w:hAnsi="Lucida Console" w:cs="Lucida Console"/>
+          <w:color w:val="1CA800"/>
+          <w:kern w:val="0"/>
+          <w:sz w:val="18"/>
+          <w:szCs w:val="18"/>
+        </w:rPr>
+        <w:t>insertions(</w:t>
+      </w:r>
+      <w:proofErr w:type="gramEnd"/>
+      <w:r>
+        <w:rPr>
+          <w:rFonts w:ascii="Lucida Console" w:hAnsi="Lucida Console" w:cs="Lucida Console"/>
+          <w:color w:val="1CA800"/>
+          <w:kern w:val="0"/>
+          <w:sz w:val="18"/>
+          <w:szCs w:val="18"/>
+        </w:rPr>
+        <w:t>+), 0 deletions(-)</w:t>
+      </w:r>
+    </w:p>
+    <w:p>
+      <w:pPr>
+        <w:autoSpaceDE w:val="0"/>
+        <w:autoSpaceDN w:val="0"/>
+        <w:adjustRightInd w:val="0"/>
+        <w:spacing w:after="0" w:line="240" w:lineRule="auto"/>
+        <w:rPr>
+          <w:rFonts w:ascii="Lucida Console" w:hAnsi="Lucida Console" w:cs="Lucida Console"/>
+          <w:color w:val="1CA800"/>
+          <w:kern w:val="0"/>
+          <w:sz w:val="18"/>
+          <w:szCs w:val="18"/>
+        </w:rPr>
+      </w:pPr>
+      <w:r>
+        <w:rPr>
+          <w:rFonts w:ascii="Lucida Console" w:hAnsi="Lucida Console" w:cs="Lucida Console"/>
+          <w:color w:val="1CA800"/>
+          <w:kern w:val="0"/>
+          <w:sz w:val="18"/>
+          <w:szCs w:val="18"/>
+        </w:rPr>
+        <w:t>+ create mode 100644 gitoperations.docx</w:t>
+      </w:r>
+    </w:p>
+    <w:p>
+      <w:pPr>
+        <w:autoSpaceDE w:val="0"/>
+        <w:autoSpaceDN w:val="0"/>
+        <w:adjustRightInd w:val="0"/>
+        <w:spacing w:after="0" w:line="240" w:lineRule="auto"/>
+        <w:rPr>
+          <w:rFonts w:ascii="Lucida Console" w:hAnsi="Lucida Console" w:cs="Lucida Console"/>
+          <w:color w:val="1CA800"/>
+          <w:kern w:val="0"/>
+          <w:sz w:val="18"/>
+          <w:szCs w:val="18"/>
+        </w:rPr>
+      </w:pPr>
+      <w:r>
+        <w:rPr>
+          <w:rFonts w:ascii="Lucida Console" w:hAnsi="Lucida Console" w:cs="Lucida Console"/>
+          <w:color w:val="1CA800"/>
+          <w:kern w:val="0"/>
+          <w:sz w:val="18"/>
+          <w:szCs w:val="18"/>
+        </w:rPr>
+        <w:t>+</w:t>
+      </w:r>
+    </w:p>
+    <w:p>
+      <w:pPr>
+        <w:autoSpaceDE w:val="0"/>
+        <w:autoSpaceDN w:val="0"/>
+        <w:adjustRightInd w:val="0"/>
+        <w:spacing w:after="0" w:line="240" w:lineRule="auto"/>
+        <w:rPr>
+          <w:rFonts w:ascii="Lucida Console" w:hAnsi="Lucida Console" w:cs="Lucida Console"/>
+          <w:color w:val="1CA800"/>
+          <w:kern w:val="0"/>
+          <w:sz w:val="18"/>
+          <w:szCs w:val="18"/>
+        </w:rPr>
+      </w:pPr>
+      <w:r>
+        <w:rPr>
+          <w:rFonts w:ascii="Lucida Console" w:hAnsi="Lucida Console" w:cs="Lucida Console"/>
+          <w:color w:val="1CA800"/>
+          <w:kern w:val="0"/>
+          <w:sz w:val="18"/>
+          <w:szCs w:val="18"/>
+        </w:rPr>
+        <w:t>+</w:t>
+      </w:r>
+      <w:proofErr w:type="spellStart"/>
+      <w:r>
+        <w:rPr>
+          <w:rFonts w:ascii="Lucida Console" w:hAnsi="Lucida Console" w:cs="Lucida Console"/>
+          <w:color w:val="1CA800"/>
+          <w:kern w:val="0"/>
+          <w:sz w:val="18"/>
+          <w:szCs w:val="18"/>
+        </w:rPr>
+        <w:t>nites@Nitesh</w:t>
+      </w:r>
+      <w:proofErr w:type="spellEnd"/>
+      <w:r>
+        <w:rPr>
+          <w:rFonts w:ascii="Lucida Console" w:hAnsi="Lucida Console" w:cs="Lucida Console"/>
+          <w:color w:val="1CA800"/>
+          <w:kern w:val="0"/>
+          <w:sz w:val="18"/>
+          <w:szCs w:val="18"/>
+        </w:rPr>
+        <w:t xml:space="preserve"> MINGW64 ~/Desktop/Amar/python_projects/python_web_scrapping/python_web_scrapping (main)</w:t>
+      </w:r>
+    </w:p>
+    <w:p>
+      <w:pPr>
+        <w:autoSpaceDE w:val="0"/>
+        <w:autoSpaceDN w:val="0"/>
+        <w:adjustRightInd w:val="0"/>
+        <w:spacing w:after="0" w:line="240" w:lineRule="auto"/>
+        <w:rPr>
+          <w:rFonts w:ascii="Lucida Console" w:hAnsi="Lucida Console" w:cs="Lucida Console"/>
+          <w:color w:val="1CA800"/>
+          <w:kern w:val="0"/>
+          <w:sz w:val="18"/>
+          <w:szCs w:val="18"/>
+        </w:rPr>
+      </w:pPr>
+      <w:r>
+        <w:rPr>
+          <w:rFonts w:ascii="Lucida Console" w:hAnsi="Lucida Console" w:cs="Lucida Console"/>
+          <w:color w:val="1CA800"/>
+          <w:kern w:val="0"/>
+          <w:sz w:val="18"/>
+          <w:szCs w:val="18"/>
+        </w:rPr>
+        <w:t>+$ git push</w:t>
+      </w:r>
+    </w:p>
+    <w:p>
+      <w:pPr>
+        <w:autoSpaceDE w:val="0"/>
+        <w:autoSpaceDN w:val="0"/>
+        <w:adjustRightInd w:val="0"/>
+        <w:spacing w:after="0" w:line="240" w:lineRule="auto"/>
+        <w:rPr>
+          <w:rFonts w:ascii="Lucida Console" w:hAnsi="Lucida Console" w:cs="Lucida Console"/>
+          <w:color w:val="1CA800"/>
+          <w:kern w:val="0"/>
+          <w:sz w:val="18"/>
+          <w:szCs w:val="18"/>
+        </w:rPr>
+      </w:pPr>
+      <w:r>
+        <w:rPr>
+          <w:rFonts w:ascii="Lucida Console" w:hAnsi="Lucida Console" w:cs="Lucida Console"/>
+          <w:color w:val="1CA800"/>
+          <w:kern w:val="0"/>
+          <w:sz w:val="18"/>
+          <w:szCs w:val="18"/>
+        </w:rPr>
+        <w:t>+Enumerating objects: 4, done.</w:t>
+      </w:r>
+    </w:p>
+    <w:p>
+      <w:pPr>
+        <w:autoSpaceDE w:val="0"/>
+        <w:autoSpaceDN w:val="0"/>
+        <w:adjustRightInd w:val="0"/>
+        <w:spacing w:after="0" w:line="240" w:lineRule="auto"/>
+        <w:rPr>
+          <w:rFonts w:ascii="Lucida Console" w:hAnsi="Lucida Console" w:cs="Lucida Console"/>
+          <w:color w:val="1CA800"/>
+          <w:kern w:val="0"/>
+          <w:sz w:val="18"/>
+          <w:szCs w:val="18"/>
+        </w:rPr>
+      </w:pPr>
+      <w:r>
+        <w:rPr>
+          <w:rFonts w:ascii="Lucida Console" w:hAnsi="Lucida Console" w:cs="Lucida Console"/>
+          <w:color w:val="1CA800"/>
+          <w:kern w:val="0"/>
+          <w:sz w:val="18"/>
+          <w:szCs w:val="18"/>
+        </w:rPr>
+        <w:t>+Counting objects: 100% (4/4), done.</w:t>
+      </w:r>
+    </w:p>
+    <w:p>
+      <w:pPr>
+        <w:autoSpaceDE w:val="0"/>
+        <w:autoSpaceDN w:val="0"/>
+        <w:adjustRightInd w:val="0"/>
+        <w:spacing w:after="0" w:line="240" w:lineRule="auto"/>
+        <w:rPr>
+          <w:rFonts w:ascii="Lucida Console" w:hAnsi="Lucida Console" w:cs="Lucida Console"/>
+          <w:color w:val="1CA800"/>
+          <w:kern w:val="0"/>
+          <w:sz w:val="18"/>
+          <w:szCs w:val="18"/>
+        </w:rPr>
+      </w:pPr>
+      <w:r>
+        <w:rPr>
+          <w:rFonts w:ascii="Lucida Console" w:hAnsi="Lucida Console" w:cs="Lucida Console"/>
+          <w:color w:val="1CA800"/>
+          <w:kern w:val="0"/>
+          <w:sz w:val="18"/>
+          <w:szCs w:val="18"/>
+        </w:rPr>
+        <w:t>+Delta compression using up to 12 threads</w:t>
+      </w:r>
+    </w:p>
+    <w:p>
+      <w:pPr>
+        <w:autoSpaceDE w:val="0"/>
+        <w:autoSpaceDN w:val="0"/>
+        <w:adjustRightInd w:val="0"/>
+        <w:spacing w:after="0" w:line="240" w:lineRule="auto"/>
+        <w:rPr>
+          <w:rFonts w:ascii="Lucida Console" w:hAnsi="Lucida Console" w:cs="Lucida Console"/>
+          <w:color w:val="1CA800"/>
+          <w:kern w:val="0"/>
+          <w:sz w:val="18"/>
+          <w:szCs w:val="18"/>
+        </w:rPr>
+      </w:pPr>
+      <w:r>
+        <w:rPr>
+          <w:rFonts w:ascii="Lucida Console" w:hAnsi="Lucida Console" w:cs="Lucida Console"/>
+          <w:color w:val="1CA800"/>
+          <w:kern w:val="0"/>
+          <w:sz w:val="18"/>
+          <w:szCs w:val="18"/>
+        </w:rPr>
+        <w:t>+Compressing objects: 100% (3/3), done.</w:t>
+      </w:r>
+    </w:p>
+    <w:p>
+      <w:pPr>
+        <w:autoSpaceDE w:val="0"/>
+        <w:autoSpaceDN w:val="0"/>
+        <w:adjustRightInd w:val="0"/>
+        <w:spacing w:after="0" w:line="240" w:lineRule="auto"/>
+        <w:rPr>
+          <w:rFonts w:ascii="Lucida Console" w:hAnsi="Lucida Console" w:cs="Lucida Console"/>
+          <w:color w:val="1CA800"/>
+          <w:kern w:val="0"/>
+          <w:sz w:val="18"/>
+          <w:szCs w:val="18"/>
+        </w:rPr>
+      </w:pPr>
+      <w:r>
+        <w:rPr>
+          <w:rFonts w:ascii="Lucida Console" w:hAnsi="Lucida Console" w:cs="Lucida Console"/>
+          <w:color w:val="1CA800"/>
+          <w:kern w:val="0"/>
+          <w:sz w:val="18"/>
+          <w:szCs w:val="18"/>
+        </w:rPr>
+        <w:t>+Writing objects: 100% (3/3), 11.27 KiB | 11.27 MiB/s, done.</w:t>
+      </w:r>
+    </w:p>
+    <w:p>
+      <w:pPr>
+        <w:autoSpaceDE w:val="0"/>
+        <w:autoSpaceDN w:val="0"/>
+        <w:adjustRightInd w:val="0"/>
+        <w:spacing w:after="0" w:line="240" w:lineRule="auto"/>
+        <w:rPr>
+          <w:rFonts w:ascii="Lucida Console" w:hAnsi="Lucida Console" w:cs="Lucida Console"/>
+          <w:color w:val="1CA800"/>
+          <w:kern w:val="0"/>
+          <w:sz w:val="18"/>
+          <w:szCs w:val="18"/>
+        </w:rPr>
+      </w:pPr>
+      <w:r>
+        <w:rPr>
+          <w:rFonts w:ascii="Lucida Console" w:hAnsi="Lucida Console" w:cs="Lucida Console"/>
+          <w:color w:val="1CA800"/>
+          <w:kern w:val="0"/>
+          <w:sz w:val="18"/>
+          <w:szCs w:val="18"/>
+        </w:rPr>
+        <w:t>+Total 3 (delta 0), reused 0 (delta 0), pack-reused 0 (from 0)</w:t>
+      </w:r>
+    </w:p>
+    <w:p>
+      <w:pPr>
+        <w:autoSpaceDE w:val="0"/>
+        <w:autoSpaceDN w:val="0"/>
+        <w:adjustRightInd w:val="0"/>
+        <w:spacing w:after="0" w:line="240" w:lineRule="auto"/>
+        <w:rPr>
+          <w:rFonts w:ascii="Lucida Console" w:hAnsi="Lucida Console" w:cs="Lucida Console"/>
+          <w:color w:val="1CA800"/>
+          <w:kern w:val="0"/>
+          <w:sz w:val="18"/>
+          <w:szCs w:val="18"/>
+        </w:rPr>
+      </w:pPr>
+      <w:r>
+        <w:rPr>
+          <w:rFonts w:ascii="Lucida Console" w:hAnsi="Lucida Console" w:cs="Lucida Console"/>
+          <w:color w:val="1CA800"/>
+          <w:kern w:val="0"/>
+          <w:sz w:val="18"/>
+          <w:szCs w:val="18"/>
+        </w:rPr>
+        <w:t>+To https://github.com/amar-nerune/python_web_scrapping.git</w:t>
+      </w:r>
+    </w:p>
+    <w:p>
+      <w:pPr>
+        <w:autoSpaceDE w:val="0"/>
+        <w:autoSpaceDN w:val="0"/>
+        <w:adjustRightInd w:val="0"/>
+        <w:spacing w:after="0" w:line="240" w:lineRule="auto"/>
+        <w:rPr>
+          <w:rFonts w:ascii="Lucida Console" w:hAnsi="Lucida Console" w:cs="Lucida Console"/>
+          <w:color w:val="1CA800"/>
+          <w:kern w:val="0"/>
+          <w:sz w:val="18"/>
+          <w:szCs w:val="18"/>
+        </w:rPr>
+      </w:pPr>
+      <w:r>
+        <w:rPr>
+          <w:rFonts w:ascii="Lucida Console" w:hAnsi="Lucida Console" w:cs="Lucida Console"/>
+          <w:color w:val="1CA800"/>
+          <w:kern w:val="0"/>
+          <w:sz w:val="18"/>
+          <w:szCs w:val="18"/>
+        </w:rPr>
+        <w:t>+   0e0c0b</w:t>
+      </w:r>
+      <w:proofErr w:type="gramStart"/>
+      <w:r>
+        <w:rPr>
+          <w:rFonts w:ascii="Lucida Console" w:hAnsi="Lucida Console" w:cs="Lucida Console"/>
+          <w:color w:val="1CA800"/>
+          <w:kern w:val="0"/>
+          <w:sz w:val="18"/>
+          <w:szCs w:val="18"/>
+        </w:rPr>
+        <w:t>2..</w:t>
+      </w:r>
+      <w:proofErr w:type="gramEnd"/>
+      <w:r>
+        <w:rPr>
+          <w:rFonts w:ascii="Lucida Console" w:hAnsi="Lucida Console" w:cs="Lucida Console"/>
+          <w:color w:val="1CA800"/>
+          <w:kern w:val="0"/>
+          <w:sz w:val="18"/>
+          <w:szCs w:val="18"/>
+        </w:rPr>
+        <w:t>e13bf20  main -&gt; main</w:t>
+      </w:r>
+    </w:p>
+    <w:p>
+      <w:pPr>
+        <w:autoSpaceDE w:val="0"/>
+        <w:autoSpaceDN w:val="0"/>
+        <w:adjustRightInd w:val="0"/>
+        <w:spacing w:after="0" w:line="240" w:lineRule="auto"/>
+        <w:rPr>
+          <w:rFonts w:ascii="Lucida Console" w:hAnsi="Lucida Console" w:cs="Lucida Console"/>
+          <w:color w:val="1CA800"/>
+          <w:kern w:val="0"/>
+          <w:sz w:val="18"/>
+          <w:szCs w:val="18"/>
+        </w:rPr>
+      </w:pPr>
+      <w:r>
+        <w:rPr>
+          <w:rFonts w:ascii="Lucida Console" w:hAnsi="Lucida Console" w:cs="Lucida Console"/>
+          <w:color w:val="1CA800"/>
+          <w:kern w:val="0"/>
+          <w:sz w:val="18"/>
+          <w:szCs w:val="18"/>
+        </w:rPr>
+        <w:t>+</w:t>
+      </w:r>
+    </w:p>
+    <w:p>
+      <w:pPr>
+        <w:autoSpaceDE w:val="0"/>
+        <w:autoSpaceDN w:val="0"/>
+        <w:adjustRightInd w:val="0"/>
+        <w:spacing w:after="0" w:line="240" w:lineRule="auto"/>
+        <w:rPr>
+          <w:rFonts w:ascii="Lucida Console" w:hAnsi="Lucida Console" w:cs="Lucida Console"/>
+          <w:color w:val="1CA800"/>
+          <w:kern w:val="0"/>
+          <w:sz w:val="18"/>
+          <w:szCs w:val="18"/>
+        </w:rPr>
+      </w:pPr>
+    </w:p>
+    <w:p>
+      <w:pPr>
+        <w:autoSpaceDE w:val="0"/>
+        <w:autoSpaceDN w:val="0"/>
+        <w:adjustRightInd w:val="0"/>
+        <w:spacing w:after="0" w:line="240" w:lineRule="auto"/>
+        <w:rPr>
+          <w:rFonts w:ascii="Lucida Console" w:hAnsi="Lucida Console" w:cs="Lucida Console"/>
+          <w:color w:val="1CA800"/>
+          <w:kern w:val="0"/>
+          <w:sz w:val="18"/>
+          <w:szCs w:val="18"/>
+        </w:rPr>
+      </w:pPr>
+    </w:p>
+    <w:p>
+      <w:pPr>
+        <w:autoSpaceDE w:val="0"/>
+        <w:autoSpaceDN w:val="0"/>
+        <w:adjustRightInd w:val="0"/>
+        <w:spacing w:after="0" w:line="240" w:lineRule="auto"/>
+        <w:rPr>
+          <w:rFonts w:ascii="Lucida Console" w:hAnsi="Lucida Console" w:cs="Lucida Console"/>
+          <w:kern w:val="0"/>
+          <w:sz w:val="18"/>
+          <w:szCs w:val="18"/>
+        </w:rPr>
+      </w:pPr>
+    </w:p>
+    <w:p>
+      <w:pPr>
+        <w:autoSpaceDE w:val="0"/>
+        <w:autoSpaceDN w:val="0"/>
+        <w:adjustRightInd w:val="0"/>
+        <w:spacing w:after="0" w:line="240" w:lineRule="auto"/>
+        <w:rPr>
+          <w:rFonts w:ascii="Lucida Console" w:hAnsi="Lucida Console" w:cs="Lucida Console"/>
+          <w:kern w:val="0"/>
+          <w:sz w:val="18"/>
+          <w:szCs w:val="18"/>
+        </w:rPr>
+      </w:pPr>
+    </w:p>
     <w:p/>
     <w:sectPr>
       <w:pgSz w:w="11906" w:h="16838"/>
@@ -948,6 +3170,29 @@
     <w:semiHidden/>
     <w:unhideWhenUsed/>
   </w:style>
+  <w:style w:type="character" w:styleId="Hyperlink">
+    <w:name w:val="Hyperlink"/>
+    <w:basedOn w:val="DefaultParagraphFont"/>
+    <w:uiPriority w:val="99"/>
+    <w:unhideWhenUsed/>
+    <w:rsid w:val="001A48D5"/>
+    <w:rPr>
+      <w:color w:val="0563C1" w:themeColor="hyperlink"/>
+      <w:u w:val="single"/>
+    </w:rPr>
+  </w:style>
+  <w:style w:type="character" w:styleId="UnresolvedMention">
+    <w:name w:val="Unresolved Mention"/>
+    <w:basedOn w:val="DefaultParagraphFont"/>
+    <w:uiPriority w:val="99"/>
+    <w:semiHidden/>
+    <w:unhideWhenUsed/>
+    <w:rsid w:val="001A48D5"/>
+    <w:rPr>
+      <w:color w:val="605E5C"/>
+      <w:shd w:val="clear" w:color="auto" w:fill="E1DFDD"/>
+    </w:rPr>
+  </w:style>
 </w:styles>
 </file>
 

</xml_diff>